<commit_message>
Updated documentation, deliverables folder added for SG3 submission
</commit_message>
<xml_diff>
--- a/Documentation/SG3 Test Plan.docx
+++ b/Documentation/SG3 Test Plan.docx
@@ -171,10 +171,7 @@
         <w:t>Date of First Test Plan:</w:t>
       </w:r>
       <w:r>
-        <w:t xml:space="preserve"> </w:t>
-      </w:r>
-      <w:r>
-        <w:t>12/08/25</w:t>
+        <w:t xml:space="preserve"> 12/08/25</w:t>
       </w:r>
     </w:p>
     <w:p>
@@ -249,12 +246,7 @@
     <w:p>
       <w:r>
         <w:tab/>
-      </w:r>
-      <w:r>
-        <w:t>Initial Tests</w:t>
-      </w:r>
-      <w:r>
-        <w:t xml:space="preserve"> #1…………………………..</w:t>
+        <w:t>Initial Tests #1…………………………..</w:t>
       </w:r>
       <w:r>
         <w:t>.………………………………………………………………………….3</w:t>
@@ -265,10 +257,7 @@
         <w:tab/>
       </w:r>
       <w:r>
-        <w:t>Added Test (12/08/25)</w:t>
-      </w:r>
-      <w:r>
-        <w:t xml:space="preserve"> #2…………………………....</w:t>
+        <w:t>Added Test (12/08/25) #2…………………………....</w:t>
       </w:r>
       <w:r>
         <w:t>…………………………………………………………………………</w:t>
@@ -282,10 +271,7 @@
         <w:tab/>
       </w:r>
       <w:r>
-        <w:t>Final Tests (12/12/25)</w:t>
-      </w:r>
-      <w:r>
-        <w:t xml:space="preserve"> #3……………….</w:t>
+        <w:t>Final Tests (12/12/25) #3……………….</w:t>
       </w:r>
       <w:r>
         <w:t>………………………</w:t>
@@ -464,23 +450,7 @@
           <w:rFonts w:ascii="Roboto Mono" w:eastAsia="Roboto Mono" w:hAnsi="Roboto Mono" w:cs="Roboto Mono"/>
           <w:color w:val="188038"/>
         </w:rPr>
-        <w:t>b3.config(command=</w:t>
-      </w:r>
-      <w:proofErr w:type="spellStart"/>
-      <w:r>
-        <w:rPr>
-          <w:rFonts w:ascii="Roboto Mono" w:eastAsia="Roboto Mono" w:hAnsi="Roboto Mono" w:cs="Roboto Mono"/>
-          <w:color w:val="188038"/>
-        </w:rPr>
-        <w:t>BuildConcordance_Window</w:t>
-      </w:r>
-      <w:proofErr w:type="spellEnd"/>
-      <w:r>
-        <w:rPr>
-          <w:rFonts w:ascii="Roboto Mono" w:eastAsia="Roboto Mono" w:hAnsi="Roboto Mono" w:cs="Roboto Mono"/>
-          <w:color w:val="188038"/>
-        </w:rPr>
-        <w:t>)</w:t>
+        <w:t>b3.config(command=BuildConcordance_Window)</w:t>
       </w:r>
       <w:r>
         <w:rPr>
@@ -577,21 +547,7 @@
         <w:rPr>
           <w:rFonts w:ascii="Times New Roman" w:eastAsia="Times New Roman" w:hAnsi="Times New Roman" w:cs="Times New Roman"/>
         </w:rPr>
-        <w:t xml:space="preserve"> </w:t>
-      </w:r>
-      <w:proofErr w:type="spellStart"/>
-      <w:r>
-        <w:rPr>
-          <w:rFonts w:ascii="Times New Roman" w:eastAsia="Times New Roman" w:hAnsi="Times New Roman" w:cs="Times New Roman"/>
-        </w:rPr>
-        <w:t>KeyError</w:t>
-      </w:r>
-      <w:proofErr w:type="spellEnd"/>
-      <w:r>
-        <w:rPr>
-          <w:rFonts w:ascii="Times New Roman" w:eastAsia="Times New Roman" w:hAnsi="Times New Roman" w:cs="Times New Roman"/>
-        </w:rPr>
-        <w:t xml:space="preserve"> displayed after choosing file to close.</w:t>
+        <w:t xml:space="preserve"> KeyError displayed after choosing file to close.</w:t>
       </w:r>
       <w:r>
         <w:rPr>
@@ -611,21 +567,7 @@
         <w:rPr>
           <w:rFonts w:ascii="Times New Roman" w:eastAsia="Times New Roman" w:hAnsi="Times New Roman" w:cs="Times New Roman"/>
         </w:rPr>
-        <w:t xml:space="preserve"> </w:t>
-      </w:r>
-      <w:proofErr w:type="spellStart"/>
-      <w:r>
-        <w:rPr>
-          <w:rFonts w:ascii="Times New Roman" w:eastAsia="Times New Roman" w:hAnsi="Times New Roman" w:cs="Times New Roman"/>
-        </w:rPr>
-        <w:t>Listbox</w:t>
-      </w:r>
-      <w:proofErr w:type="spellEnd"/>
-      <w:r>
-        <w:rPr>
-          <w:rFonts w:ascii="Times New Roman" w:eastAsia="Times New Roman" w:hAnsi="Times New Roman" w:cs="Times New Roman"/>
-        </w:rPr>
-        <w:t xml:space="preserve"> displayed formatted names, not actual dictionary keys.</w:t>
+        <w:t xml:space="preserve"> Listbox displayed formatted names, not actual dictionary keys.</w:t>
       </w:r>
       <w:r>
         <w:rPr>
@@ -645,46 +587,14 @@
         <w:rPr>
           <w:rFonts w:ascii="Times New Roman" w:eastAsia="Times New Roman" w:hAnsi="Times New Roman" w:cs="Times New Roman"/>
         </w:rPr>
-        <w:t xml:space="preserve"> Populated </w:t>
-      </w:r>
-      <w:proofErr w:type="spellStart"/>
-      <w:r>
-        <w:rPr>
-          <w:rFonts w:ascii="Times New Roman" w:eastAsia="Times New Roman" w:hAnsi="Times New Roman" w:cs="Times New Roman"/>
-        </w:rPr>
-        <w:t>Listbox</w:t>
-      </w:r>
-      <w:proofErr w:type="spellEnd"/>
-      <w:r>
-        <w:rPr>
-          <w:rFonts w:ascii="Times New Roman" w:eastAsia="Times New Roman" w:hAnsi="Times New Roman" w:cs="Times New Roman"/>
-        </w:rPr>
-        <w:t xml:space="preserve"> with </w:t>
-      </w:r>
-      <w:proofErr w:type="spellStart"/>
+        <w:t xml:space="preserve"> Populated Listbox with </w:t>
+      </w:r>
       <w:r>
         <w:rPr>
           <w:rFonts w:ascii="Roboto Mono" w:eastAsia="Roboto Mono" w:hAnsi="Roboto Mono" w:cs="Roboto Mono"/>
           <w:color w:val="188038"/>
         </w:rPr>
-        <w:t>all_</w:t>
-      </w:r>
-      <w:proofErr w:type="gramStart"/>
-      <w:r>
-        <w:rPr>
-          <w:rFonts w:ascii="Roboto Mono" w:eastAsia="Roboto Mono" w:hAnsi="Roboto Mono" w:cs="Roboto Mono"/>
-          <w:color w:val="188038"/>
-        </w:rPr>
-        <w:t>wordlists.keys</w:t>
-      </w:r>
-      <w:proofErr w:type="spellEnd"/>
-      <w:proofErr w:type="gramEnd"/>
-      <w:r>
-        <w:rPr>
-          <w:rFonts w:ascii="Roboto Mono" w:eastAsia="Roboto Mono" w:hAnsi="Roboto Mono" w:cs="Roboto Mono"/>
-          <w:color w:val="188038"/>
-        </w:rPr>
-        <w:t>()</w:t>
+        <w:t>all_wordlists.keys()</w:t>
       </w:r>
       <w:r>
         <w:rPr>
@@ -828,48 +738,7 @@
           <w:rFonts w:ascii="Roboto Mono" w:eastAsia="Roboto Mono" w:hAnsi="Roboto Mono" w:cs="Roboto Mono"/>
           <w:color w:val="188038"/>
         </w:rPr>
-        <w:t xml:space="preserve">if not </w:t>
-      </w:r>
-      <w:proofErr w:type="spellStart"/>
-      <w:r>
-        <w:rPr>
-          <w:rFonts w:ascii="Roboto Mono" w:eastAsia="Roboto Mono" w:hAnsi="Roboto Mono" w:cs="Roboto Mono"/>
-          <w:color w:val="188038"/>
-        </w:rPr>
-        <w:t>all_wordlists</w:t>
-      </w:r>
-      <w:proofErr w:type="spellEnd"/>
-      <w:r>
-        <w:rPr>
-          <w:rFonts w:ascii="Roboto Mono" w:eastAsia="Roboto Mono" w:hAnsi="Roboto Mono" w:cs="Roboto Mono"/>
-          <w:color w:val="188038"/>
-        </w:rPr>
-        <w:t xml:space="preserve">: </w:t>
-      </w:r>
-      <w:proofErr w:type="spellStart"/>
-      <w:proofErr w:type="gramStart"/>
-      <w:r>
-        <w:rPr>
-          <w:rFonts w:ascii="Roboto Mono" w:eastAsia="Roboto Mono" w:hAnsi="Roboto Mono" w:cs="Roboto Mono"/>
-          <w:color w:val="188038"/>
-        </w:rPr>
-        <w:t>ToggleButtonsOff</w:t>
-      </w:r>
-      <w:proofErr w:type="spellEnd"/>
-      <w:r>
-        <w:rPr>
-          <w:rFonts w:ascii="Roboto Mono" w:eastAsia="Roboto Mono" w:hAnsi="Roboto Mono" w:cs="Roboto Mono"/>
-          <w:color w:val="188038"/>
-        </w:rPr>
-        <w:t>(</w:t>
-      </w:r>
-      <w:proofErr w:type="gramEnd"/>
-      <w:r>
-        <w:rPr>
-          <w:rFonts w:ascii="Roboto Mono" w:eastAsia="Roboto Mono" w:hAnsi="Roboto Mono" w:cs="Roboto Mono"/>
-          <w:color w:val="188038"/>
-        </w:rPr>
-        <w:t>)</w:t>
+        <w:t>if not all_wordlists: ToggleButtonsOff()</w:t>
       </w:r>
       <w:r>
         <w:rPr>
@@ -1038,32 +907,7 @@
           <w:rFonts w:ascii="Roboto Mono" w:eastAsia="Roboto Mono" w:hAnsi="Roboto Mono" w:cs="Roboto Mono"/>
           <w:color w:val="188038"/>
         </w:rPr>
-        <w:t xml:space="preserve">    </w:t>
-      </w:r>
-      <w:proofErr w:type="spellStart"/>
-      <w:proofErr w:type="gramStart"/>
-      <w:r>
-        <w:rPr>
-          <w:rFonts w:ascii="Roboto Mono" w:eastAsia="Roboto Mono" w:hAnsi="Roboto Mono" w:cs="Roboto Mono"/>
-          <w:color w:val="188038"/>
-        </w:rPr>
-        <w:t>MessageUser</w:t>
-      </w:r>
-      <w:proofErr w:type="spellEnd"/>
-      <w:r>
-        <w:rPr>
-          <w:rFonts w:ascii="Roboto Mono" w:eastAsia="Roboto Mono" w:hAnsi="Roboto Mono" w:cs="Roboto Mono"/>
-          <w:color w:val="188038"/>
-        </w:rPr>
-        <w:t>(</w:t>
-      </w:r>
-      <w:proofErr w:type="gramEnd"/>
-      <w:r>
-        <w:rPr>
-          <w:rFonts w:ascii="Roboto Mono" w:eastAsia="Roboto Mono" w:hAnsi="Roboto Mono" w:cs="Roboto Mono"/>
-          <w:color w:val="188038"/>
-        </w:rPr>
-        <w:t>"Please select a file to close.")</w:t>
+        <w:t xml:space="preserve">    MessageUser("Please select a file to close.")</w:t>
       </w:r>
     </w:p>
     <w:p>
@@ -1215,52 +1059,25 @@
         </w:rPr>
         <w:t xml:space="preserve"> Inserted </w:t>
       </w:r>
-      <w:proofErr w:type="spellStart"/>
-      <w:proofErr w:type="gramStart"/>
       <w:r>
         <w:rPr>
           <w:rFonts w:ascii="Roboto Mono" w:eastAsia="Roboto Mono" w:hAnsi="Roboto Mono" w:cs="Roboto Mono"/>
           <w:color w:val="188038"/>
         </w:rPr>
-        <w:t>MessageUser</w:t>
-      </w:r>
-      <w:proofErr w:type="spellEnd"/>
+        <w:t>MessageUser("Exiting SG3 Application.")</w:t>
+      </w:r>
+      <w:r>
+        <w:rPr>
+          <w:rFonts w:ascii="Times New Roman" w:eastAsia="Times New Roman" w:hAnsi="Times New Roman" w:cs="Times New Roman"/>
+        </w:rPr>
+        <w:t xml:space="preserve"> before </w:t>
+      </w:r>
       <w:r>
         <w:rPr>
           <w:rFonts w:ascii="Roboto Mono" w:eastAsia="Roboto Mono" w:hAnsi="Roboto Mono" w:cs="Roboto Mono"/>
           <w:color w:val="188038"/>
         </w:rPr>
-        <w:t>(</w:t>
-      </w:r>
-      <w:proofErr w:type="gramEnd"/>
-      <w:r>
-        <w:rPr>
-          <w:rFonts w:ascii="Roboto Mono" w:eastAsia="Roboto Mono" w:hAnsi="Roboto Mono" w:cs="Roboto Mono"/>
-          <w:color w:val="188038"/>
-        </w:rPr>
-        <w:t>"Exiting SG3 Application.")</w:t>
-      </w:r>
-      <w:r>
-        <w:rPr>
-          <w:rFonts w:ascii="Times New Roman" w:eastAsia="Times New Roman" w:hAnsi="Times New Roman" w:cs="Times New Roman"/>
-        </w:rPr>
-        <w:t xml:space="preserve"> before </w:t>
-      </w:r>
-      <w:proofErr w:type="spellStart"/>
-      <w:r>
-        <w:rPr>
-          <w:rFonts w:ascii="Roboto Mono" w:eastAsia="Roboto Mono" w:hAnsi="Roboto Mono" w:cs="Roboto Mono"/>
-          <w:color w:val="188038"/>
-        </w:rPr>
-        <w:t>mainWindow.destroy</w:t>
-      </w:r>
-      <w:proofErr w:type="spellEnd"/>
-      <w:r>
-        <w:rPr>
-          <w:rFonts w:ascii="Roboto Mono" w:eastAsia="Roboto Mono" w:hAnsi="Roboto Mono" w:cs="Roboto Mono"/>
-          <w:color w:val="188038"/>
-        </w:rPr>
-        <w:t>()</w:t>
+        <w:t>mainWindow.destroy()</w:t>
       </w:r>
       <w:r>
         <w:rPr>
@@ -1401,30 +1218,12 @@
         </w:rPr>
         <w:t xml:space="preserve"> Added </w:t>
       </w:r>
-      <w:proofErr w:type="spellStart"/>
-      <w:proofErr w:type="gramStart"/>
       <w:r>
         <w:rPr>
           <w:rFonts w:ascii="Roboto Mono" w:eastAsia="Roboto Mono" w:hAnsi="Roboto Mono" w:cs="Roboto Mono"/>
           <w:color w:val="188038"/>
         </w:rPr>
-        <w:t>MessageUser</w:t>
-      </w:r>
-      <w:proofErr w:type="spellEnd"/>
-      <w:r>
-        <w:rPr>
-          <w:rFonts w:ascii="Roboto Mono" w:eastAsia="Roboto Mono" w:hAnsi="Roboto Mono" w:cs="Roboto Mono"/>
-          <w:color w:val="188038"/>
-        </w:rPr>
-        <w:t>(</w:t>
-      </w:r>
-      <w:proofErr w:type="gramEnd"/>
-      <w:r>
-        <w:rPr>
-          <w:rFonts w:ascii="Roboto Mono" w:eastAsia="Roboto Mono" w:hAnsi="Roboto Mono" w:cs="Roboto Mono"/>
-          <w:color w:val="188038"/>
-        </w:rPr>
-        <w:t>"Building concordance... please wait.")</w:t>
+        <w:t>MessageUser("Building concordance... please wait.")</w:t>
       </w:r>
       <w:r>
         <w:rPr>
@@ -1652,8 +1451,6 @@
       <w:pPr>
         <w:rPr>
           <w:rFonts w:ascii="Times New Roman" w:eastAsia="Times New Roman" w:hAnsi="Times New Roman" w:cs="Times New Roman"/>
-          <w:b/>
-          <w:bCs/>
         </w:rPr>
       </w:pPr>
       <w:r>
@@ -1664,6 +1461,67 @@
         </w:rPr>
         <w:t>Fix:</w:t>
       </w:r>
+      <w:r>
+        <w:rPr>
+          <w:rFonts w:ascii="Times New Roman" w:eastAsia="Times New Roman" w:hAnsi="Times New Roman" w:cs="Times New Roman"/>
+          <w:b/>
+          <w:bCs/>
+        </w:rPr>
+        <w:t xml:space="preserve"> </w:t>
+      </w:r>
+      <w:r>
+        <w:rPr>
+          <w:rFonts w:ascii="Times New Roman" w:eastAsia="Times New Roman" w:hAnsi="Times New Roman" w:cs="Times New Roman"/>
+        </w:rPr>
+        <w:t>Implemented check of all_wordlists:</w:t>
+      </w:r>
+    </w:p>
+    <w:p>
+      <w:pPr>
+        <w:rPr>
+          <w:rFonts w:ascii="Times New Roman" w:eastAsia="Times New Roman" w:hAnsi="Times New Roman" w:cs="Times New Roman"/>
+        </w:rPr>
+      </w:pPr>
+      <w:r>
+        <w:rPr>
+          <w:rFonts w:ascii="Times New Roman" w:eastAsia="Times New Roman" w:hAnsi="Times New Roman" w:cs="Times New Roman"/>
+        </w:rPr>
+        <w:drawing>
+          <wp:inline distT="0" distB="0" distL="0" distR="0" wp14:anchorId="28A421E8" wp14:editId="460D6B05">
+            <wp:extent cx="5943600" cy="340995"/>
+            <wp:effectExtent l="0" t="0" r="0" b="1905"/>
+            <wp:docPr id="1572618551" name="Picture 1"/>
+            <wp:cNvGraphicFramePr>
+              <a:graphicFrameLocks xmlns:a="http://schemas.openxmlformats.org/drawingml/2006/main" noChangeAspect="1"/>
+            </wp:cNvGraphicFramePr>
+            <a:graphic xmlns:a="http://schemas.openxmlformats.org/drawingml/2006/main">
+              <a:graphicData uri="http://schemas.openxmlformats.org/drawingml/2006/picture">
+                <pic:pic xmlns:pic="http://schemas.openxmlformats.org/drawingml/2006/picture">
+                  <pic:nvPicPr>
+                    <pic:cNvPr id="1572618551" name=""/>
+                    <pic:cNvPicPr/>
+                  </pic:nvPicPr>
+                  <pic:blipFill>
+                    <a:blip r:embed="rId6"/>
+                    <a:stretch>
+                      <a:fillRect/>
+                    </a:stretch>
+                  </pic:blipFill>
+                  <pic:spPr>
+                    <a:xfrm>
+                      <a:off x="0" y="0"/>
+                      <a:ext cx="5943600" cy="340995"/>
+                    </a:xfrm>
+                    <a:prstGeom prst="rect">
+                      <a:avLst/>
+                    </a:prstGeom>
+                  </pic:spPr>
+                </pic:pic>
+              </a:graphicData>
+            </a:graphic>
+          </wp:inline>
+        </w:drawing>
+      </w:r>
     </w:p>
     <w:p>
       <w:pPr>
@@ -1680,6 +1538,31 @@
           <w:bCs/>
         </w:rPr>
         <w:t>Hill 12/12/25 12:31</w:t>
+      </w:r>
+      <w:r>
+        <w:rPr>
+          <w:rFonts w:ascii="Times New Roman" w:eastAsia="Times New Roman" w:hAnsi="Times New Roman" w:cs="Times New Roman"/>
+          <w:b/>
+          <w:bCs/>
+        </w:rPr>
+        <w:t>, verified by Hoosech, 12/12/25 11:03</w:t>
+      </w:r>
+    </w:p>
+    <w:p>
+      <w:pPr>
+        <w:rPr>
+          <w:rFonts w:ascii="Times New Roman" w:eastAsia="Times New Roman" w:hAnsi="Times New Roman" w:cs="Times New Roman"/>
+          <w:b/>
+          <w:bCs/>
+        </w:rPr>
+      </w:pPr>
+      <w:r>
+        <w:rPr>
+          <w:rFonts w:ascii="Times New Roman" w:eastAsia="Times New Roman" w:hAnsi="Times New Roman" w:cs="Times New Roman"/>
+          <w:b/>
+          <w:bCs/>
+        </w:rPr>
+        <w:t>Fix By: Hoosech, 12/12/25 10:12</w:t>
       </w:r>
     </w:p>
     <w:p>
@@ -1754,20 +1637,14 @@
           <w:b/>
           <w:bCs/>
         </w:rPr>
+        <w:lastRenderedPageBreak/>
         <w:t>Output:</w:t>
       </w:r>
       <w:r>
         <w:rPr>
           <w:rFonts w:ascii="Times New Roman" w:eastAsia="Times New Roman" w:hAnsi="Times New Roman" w:cs="Times New Roman"/>
         </w:rPr>
-        <w:t xml:space="preserve"> Window opens properly and shows proper notification for found, not found, and already searched words. Words are correctly displayed with their information, including when it is present in </w:t>
-      </w:r>
-      <w:r>
-        <w:rPr>
-          <w:rFonts w:ascii="Times New Roman" w:eastAsia="Times New Roman" w:hAnsi="Times New Roman" w:cs="Times New Roman"/>
-        </w:rPr>
-        <w:lastRenderedPageBreak/>
-        <w:t xml:space="preserve">multiple files. Exiting at any point cause no issues. </w:t>
+        <w:t xml:space="preserve"> Window opens properly and shows proper notification for found, not found, and already searched words. Words are correctly displayed with their information, including when it is present in multiple files. Exiting at any point cause no issues. </w:t>
       </w:r>
       <w:r>
         <w:rPr>
@@ -1780,8 +1657,6 @@
       <w:pPr>
         <w:rPr>
           <w:rFonts w:ascii="Times New Roman" w:eastAsia="Times New Roman" w:hAnsi="Times New Roman" w:cs="Times New Roman"/>
-          <w:b/>
-          <w:bCs/>
         </w:rPr>
       </w:pPr>
       <w:r>
@@ -1792,6 +1667,67 @@
         </w:rPr>
         <w:t>Fix:</w:t>
       </w:r>
+      <w:r>
+        <w:rPr>
+          <w:rFonts w:ascii="Times New Roman" w:eastAsia="Times New Roman" w:hAnsi="Times New Roman" w:cs="Times New Roman"/>
+          <w:b/>
+          <w:bCs/>
+        </w:rPr>
+        <w:t xml:space="preserve"> </w:t>
+      </w:r>
+      <w:r>
+        <w:rPr>
+          <w:rFonts w:ascii="Times New Roman" w:eastAsia="Times New Roman" w:hAnsi="Times New Roman" w:cs="Times New Roman"/>
+        </w:rPr>
+        <w:t>Modified for loop in SearchWords_Window function</w:t>
+      </w:r>
+    </w:p>
+    <w:p>
+      <w:pPr>
+        <w:rPr>
+          <w:rFonts w:ascii="Times New Roman" w:eastAsia="Times New Roman" w:hAnsi="Times New Roman" w:cs="Times New Roman"/>
+        </w:rPr>
+      </w:pPr>
+      <w:r>
+        <w:rPr>
+          <w:rFonts w:ascii="Times New Roman" w:eastAsia="Times New Roman" w:hAnsi="Times New Roman" w:cs="Times New Roman"/>
+        </w:rPr>
+        <w:drawing>
+          <wp:inline distT="0" distB="0" distL="0" distR="0" wp14:anchorId="4ECF534C" wp14:editId="68827309">
+            <wp:extent cx="5782482" cy="828791"/>
+            <wp:effectExtent l="0" t="0" r="0" b="9525"/>
+            <wp:docPr id="790864726" name="Picture 1" descr="A screenshot of a computer code&#10;&#10;AI-generated content may be incorrect."/>
+            <wp:cNvGraphicFramePr>
+              <a:graphicFrameLocks xmlns:a="http://schemas.openxmlformats.org/drawingml/2006/main" noChangeAspect="1"/>
+            </wp:cNvGraphicFramePr>
+            <a:graphic xmlns:a="http://schemas.openxmlformats.org/drawingml/2006/main">
+              <a:graphicData uri="http://schemas.openxmlformats.org/drawingml/2006/picture">
+                <pic:pic xmlns:pic="http://schemas.openxmlformats.org/drawingml/2006/picture">
+                  <pic:nvPicPr>
+                    <pic:cNvPr id="790864726" name="Picture 1" descr="A screenshot of a computer code&#10;&#10;AI-generated content may be incorrect."/>
+                    <pic:cNvPicPr/>
+                  </pic:nvPicPr>
+                  <pic:blipFill>
+                    <a:blip r:embed="rId7"/>
+                    <a:stretch>
+                      <a:fillRect/>
+                    </a:stretch>
+                  </pic:blipFill>
+                  <pic:spPr>
+                    <a:xfrm>
+                      <a:off x="0" y="0"/>
+                      <a:ext cx="5782482" cy="828791"/>
+                    </a:xfrm>
+                    <a:prstGeom prst="rect">
+                      <a:avLst/>
+                    </a:prstGeom>
+                  </pic:spPr>
+                </pic:pic>
+              </a:graphicData>
+            </a:graphic>
+          </wp:inline>
+        </w:drawing>
+      </w:r>
     </w:p>
     <w:p>
       <w:pPr>
@@ -1808,6 +1744,31 @@
           <w:bCs/>
         </w:rPr>
         <w:t>Hill 12/12/25 12:46</w:t>
+      </w:r>
+      <w:r>
+        <w:rPr>
+          <w:rFonts w:ascii="Times New Roman" w:eastAsia="Times New Roman" w:hAnsi="Times New Roman" w:cs="Times New Roman"/>
+          <w:b/>
+          <w:bCs/>
+        </w:rPr>
+        <w:t>, verified by Hoosech 12/12/25 11:07</w:t>
+      </w:r>
+    </w:p>
+    <w:p>
+      <w:pPr>
+        <w:rPr>
+          <w:rFonts w:ascii="Times New Roman" w:eastAsia="Times New Roman" w:hAnsi="Times New Roman" w:cs="Times New Roman"/>
+          <w:b/>
+          <w:bCs/>
+        </w:rPr>
+      </w:pPr>
+      <w:r>
+        <w:rPr>
+          <w:rFonts w:ascii="Times New Roman" w:eastAsia="Times New Roman" w:hAnsi="Times New Roman" w:cs="Times New Roman"/>
+          <w:b/>
+          <w:bCs/>
+        </w:rPr>
+        <w:t>Fix By: Brown, 12/12/25 10:37</w:t>
       </w:r>
     </w:p>
     <w:p>
@@ -2120,7 +2081,7 @@
       </w:r>
     </w:p>
     <w:sectPr>
-      <w:headerReference w:type="default" r:id="rId6"/>
+      <w:headerReference w:type="default" r:id="rId8"/>
       <w:pgSz w:w="12240" w:h="15840"/>
       <w:pgMar w:top="1440" w:right="1440" w:bottom="1440" w:left="1440" w:header="720" w:footer="720" w:gutter="0"/>
       <w:pgNumType w:start="1"/>

</xml_diff>